<commit_message>
New Docs, Pitcher Features
</commit_message>
<xml_diff>
--- a/docs/architecture/pipeline.docx
+++ b/docs/architecture/pipeline.docx
@@ -1,7 +1,9 @@
 
 <file path=word/document.xml><?xml version="1.0" encoding="utf-8"?>
-<w:document xmlns:wpc="http://schemas.microsoft.com/office/word/2010/wordprocessingCanvas" xmlns:cx="http://schemas.microsoft.com/office/drawing/2014/chartex" xmlns:cx1="http://schemas.microsoft.com/office/drawing/2015/9/8/chartex" xmlns:cx2="http://schemas.microsoft.com/office/drawing/2015/10/21/chartex" xmlns:cx3="http://schemas.microsoft.com/office/drawing/2016/5/9/chartex" xmlns:cx4="http://schemas.microsoft.com/office/drawing/2016/5/10/chartex" xmlns:cx5="http://schemas.microsoft.com/office/drawing/2016/5/11/chartex" xmlns:cx6="http://schemas.microsoft.com/office/drawing/2016/5/12/chartex" xmlns:cx7="http://schemas.microsoft.com/office/drawing/2016/5/13/chartex" xmlns:cx8="http://schemas.microsoft.com/office/drawing/2016/5/14/chartex" xmlns:mc="http://schemas.openxmlformats.org/markup-compatibility/2006" xmlns:aink="http://schemas.microsoft.com/office/drawing/2016/ink" xmlns:am3d="http://schemas.microsoft.com/office/drawing/2017/model3d" xmlns:o="urn:schemas-microsoft-com:office:office" xmlns:r="http://schemas.openxmlformats.org/officeDocument/2006/relationships" xmlns:m="http://schemas.openxmlformats.org/officeDocument/2006/math" xmlns:v="urn:schemas-microsoft-com:vml" xmlns:wp14="http://schemas.microsoft.com/office/word/2010/wordprocessingDrawing" xmlns:wp="http://schemas.openxmlformats.org/drawingml/2006/wordprocessingDrawing" xmlns:w10="urn:schemas-microsoft-com:office:word" xmlns:w="http://schemas.openxmlformats.org/wordprocessingml/2006/main" xmlns:w14="http://schemas.microsoft.com/office/word/2010/wordml" xmlns:w15="http://schemas.microsoft.com/office/word/2012/wordml" xmlns:w16cid="http://schemas.microsoft.com/office/word/2016/wordml/cid" xmlns:w16se="http://schemas.microsoft.com/office/word/2015/wordml/symex" xmlns:wpg="http://schemas.microsoft.com/office/word/2010/wordprocessingGroup" xmlns:wpi="http://schemas.microsoft.com/office/word/2010/wordprocessingInk" xmlns:wne="http://schemas.microsoft.com/office/word/2006/wordml" xmlns:wps="http://schemas.microsoft.com/office/word/2010/wordprocessingShape" mc:Ignorable="w14 w15 w16se w16cid wp14">
+<w:document xmlns:wpc="http://schemas.microsoft.com/office/word/2010/wordprocessingCanvas" xmlns:cx="http://schemas.microsoft.com/office/drawing/2014/chartex" xmlns:cx1="http://schemas.microsoft.com/office/drawing/2015/9/8/chartex" xmlns:cx2="http://schemas.microsoft.com/office/drawing/2015/10/21/chartex" xmlns:cx3="http://schemas.microsoft.com/office/drawing/2016/5/9/chartex" xmlns:cx4="http://schemas.microsoft.com/office/drawing/2016/5/10/chartex" xmlns:cx5="http://schemas.microsoft.com/office/drawing/2016/5/11/chartex" xmlns:cx6="http://schemas.microsoft.com/office/drawing/2016/5/12/chartex" xmlns:cx7="http://schemas.microsoft.com/office/drawing/2016/5/13/chartex" xmlns:cx8="http://schemas.microsoft.com/office/drawing/2016/5/14/chartex" xmlns:mc="http://schemas.openxmlformats.org/markup-compatibility/2006" xmlns:aink="http://schemas.microsoft.com/office/drawing/2016/ink" xmlns:am3d="http://schemas.microsoft.com/office/drawing/2017/model3d" xmlns:o="urn:schemas-microsoft-com:office:office" xmlns:r="http://schemas.openxmlformats.org/officeDocument/2006/relationships" xmlns:m="http://schemas.openxmlformats.org/officeDocument/2006/math" xmlns:v="urn:schemas-microsoft-com:vml" xmlns:wp14="http://schemas.microsoft.com/office/word/2010/wordprocessingDrawing" xmlns:wp="http://schemas.openxmlformats.org/drawingml/2006/wordprocessingDrawing" xmlns:w10="urn:schemas-microsoft-com:office:word" xmlns:w="http://schemas.openxmlformats.org/wordprocessingml/2006/main" xmlns:w14="http://schemas.microsoft.com/office/word/2010/wordml" xmlns:w15="http://schemas.microsoft.com/office/word/2012/wordml" xmlns:w16cex="http://schemas.microsoft.com/office/word/2018/wordml/cex" xmlns:w16cid="http://schemas.microsoft.com/office/word/2016/wordml/cid" xmlns:w16="http://schemas.microsoft.com/office/word/2018/wordml" xmlns:w16se="http://schemas.microsoft.com/office/word/2015/wordml/symex" xmlns:wpg="http://schemas.microsoft.com/office/word/2010/wordprocessingGroup" xmlns:wpi="http://schemas.microsoft.com/office/word/2010/wordprocessingInk" xmlns:wne="http://schemas.microsoft.com/office/word/2006/wordml" xmlns:wps="http://schemas.microsoft.com/office/word/2010/wordprocessingShape" mc:Ignorable="w14 w15 w16se w16cid w16 w16cex wp14">
   <w:body>
+    <w:p/>
+    <w:p/>
     <w:p>
       <w:r>
         <w:rPr>
@@ -10,13 +12,13 @@
         <mc:AlternateContent>
           <mc:Choice Requires="wpg">
             <w:drawing>
-              <wp:anchor distT="0" distB="0" distL="114300" distR="114300" simplePos="0" relativeHeight="251672576" behindDoc="0" locked="0" layoutInCell="1" allowOverlap="1" wp14:anchorId="4D26CF7B" wp14:editId="3FFC5457">
+              <wp:anchor distT="0" distB="0" distL="114300" distR="114300" simplePos="0" relativeHeight="251672576" behindDoc="0" locked="0" layoutInCell="1" allowOverlap="1" wp14:anchorId="4D26CF7B" wp14:editId="1A9BCF22">
                 <wp:simplePos x="0" y="0"/>
                 <wp:positionH relativeFrom="column">
-                  <wp:posOffset>6334125</wp:posOffset>
+                  <wp:posOffset>6707505</wp:posOffset>
                 </wp:positionH>
                 <wp:positionV relativeFrom="paragraph">
-                  <wp:posOffset>1085850</wp:posOffset>
+                  <wp:posOffset>-354330</wp:posOffset>
                 </wp:positionV>
                 <wp:extent cx="1409700" cy="3333750"/>
                 <wp:effectExtent l="0" t="0" r="19050" b="19050"/>
@@ -168,7 +170,7 @@
           </mc:Choice>
           <mc:Fallback>
             <w:pict>
-              <v:group w14:anchorId="4D26CF7B" id="Group 14" o:spid="_x0000_s1026" style="position:absolute;margin-left:498.75pt;margin-top:85.5pt;width:111pt;height:262.5pt;z-index:251672576" coordsize="14097,33337" o:gfxdata="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">
+              <v:group w14:anchorId="4D26CF7B" id="Group 14" o:spid="_x0000_s1026" style="position:absolute;margin-left:528.15pt;margin-top:-27.9pt;width:111pt;height:262.5pt;z-index:251672576" coordsize="14097,33337" o:gfxdata="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">
                 <v:shapetype id="_x0000_t75" coordsize="21600,21600" o:spt="75" o:preferrelative="t" path="m@4@5l@4@11@9@11@9@5xe" filled="f" stroked="f">
                   <v:stroke joinstyle="miter"/>
                   <v:formulas>
@@ -273,13 +275,13 @@
         <mc:AlternateContent>
           <mc:Choice Requires="wpg">
             <w:drawing>
-              <wp:anchor distT="0" distB="0" distL="114300" distR="114300" simplePos="0" relativeHeight="251668480" behindDoc="0" locked="0" layoutInCell="1" allowOverlap="1" wp14:anchorId="64E0D454" wp14:editId="668E35F2">
+              <wp:anchor distT="0" distB="0" distL="114300" distR="114300" simplePos="0" relativeHeight="251668480" behindDoc="0" locked="0" layoutInCell="1" allowOverlap="1" wp14:anchorId="64E0D454" wp14:editId="48345488">
                 <wp:simplePos x="0" y="0"/>
                 <wp:positionH relativeFrom="column">
-                  <wp:posOffset>4600575</wp:posOffset>
+                  <wp:posOffset>4973955</wp:posOffset>
                 </wp:positionH>
                 <wp:positionV relativeFrom="paragraph">
-                  <wp:posOffset>1066800</wp:posOffset>
+                  <wp:posOffset>-373380</wp:posOffset>
                 </wp:positionV>
                 <wp:extent cx="1409700" cy="2590800"/>
                 <wp:effectExtent l="0" t="0" r="19050" b="19050"/>
@@ -427,7 +429,7 @@
           </mc:Choice>
           <mc:Fallback>
             <w:pict>
-              <v:group w14:anchorId="64E0D454" id="Group 11" o:spid="_x0000_s1029" style="position:absolute;margin-left:362.25pt;margin-top:84pt;width:111pt;height:204pt;z-index:251668480;mso-height-relative:margin" coordorigin=",95" coordsize="14097,25908" o:gfxdata="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">
+              <v:group w14:anchorId="64E0D454" id="Group 11" o:spid="_x0000_s1029" style="position:absolute;margin-left:391.65pt;margin-top:-29.4pt;width:111pt;height:204pt;z-index:251668480;mso-height-relative:margin" coordorigin=",95" coordsize="14097,25908" o:gfxdata="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">
                 <v:shape id="Graphic 8" o:spid="_x0000_s1030" type="#_x0000_t75" alt="Drawing Figure" style="position:absolute;left:3524;top:95;width:7239;height:7239;visibility:visible;mso-wrap-style:square" o:gfxdata="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">
                   <v:imagedata r:id="rId9" o:title="Drawing Figure"/>
                 </v:shape>
@@ -502,13 +504,13 @@
         <mc:AlternateContent>
           <mc:Choice Requires="wpg">
             <w:drawing>
-              <wp:anchor distT="0" distB="0" distL="114300" distR="114300" simplePos="0" relativeHeight="251664384" behindDoc="0" locked="0" layoutInCell="1" allowOverlap="1" wp14:anchorId="7B2511C1" wp14:editId="78B86B6A">
+              <wp:anchor distT="0" distB="0" distL="114300" distR="114300" simplePos="0" relativeHeight="251664384" behindDoc="0" locked="0" layoutInCell="1" allowOverlap="1" wp14:anchorId="7B2511C1" wp14:editId="78B1631D">
                 <wp:simplePos x="0" y="0"/>
                 <wp:positionH relativeFrom="column">
-                  <wp:posOffset>2847975</wp:posOffset>
+                  <wp:posOffset>3221355</wp:posOffset>
                 </wp:positionH>
                 <wp:positionV relativeFrom="paragraph">
-                  <wp:posOffset>962025</wp:posOffset>
+                  <wp:posOffset>-478155</wp:posOffset>
                 </wp:positionV>
                 <wp:extent cx="1409700" cy="4781550"/>
                 <wp:effectExtent l="0" t="0" r="19050" b="19050"/>
@@ -711,7 +713,7 @@
           </mc:Choice>
           <mc:Fallback>
             <w:pict>
-              <v:group w14:anchorId="7B2511C1" id="Group 12" o:spid="_x0000_s1032" style="position:absolute;margin-left:224.25pt;margin-top:75.75pt;width:111pt;height:376.5pt;z-index:251664384;mso-height-relative:margin" coordsize="14097,47815" o:gfxdata="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">
+              <v:group w14:anchorId="7B2511C1" id="Group 12" o:spid="_x0000_s1032" style="position:absolute;margin-left:253.65pt;margin-top:-37.65pt;width:111pt;height:376.5pt;z-index:251664384;mso-height-relative:margin" coordsize="14097,47815" o:gfxdata="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">
                 <v:shape id="Graphic 6" o:spid="_x0000_s1033" type="#_x0000_t75" alt="Box" style="position:absolute;left:2000;width:9144;height:9144;visibility:visible;mso-wrap-style:square" o:gfxdata="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">
                   <v:imagedata r:id="rId12" o:title="Box"/>
                 </v:shape>
@@ -841,13 +843,13 @@
         <mc:AlternateContent>
           <mc:Choice Requires="wpg">
             <w:drawing>
-              <wp:anchor distT="0" distB="0" distL="114300" distR="114300" simplePos="0" relativeHeight="251660288" behindDoc="0" locked="0" layoutInCell="1" allowOverlap="1" wp14:anchorId="33F2113B" wp14:editId="2ABFB431">
+              <wp:anchor distT="0" distB="0" distL="114300" distR="114300" simplePos="0" relativeHeight="251660288" behindDoc="0" locked="0" layoutInCell="1" allowOverlap="1" wp14:anchorId="33F2113B" wp14:editId="758E8C83">
                 <wp:simplePos x="0" y="0"/>
                 <wp:positionH relativeFrom="column">
-                  <wp:posOffset>1152525</wp:posOffset>
+                  <wp:posOffset>1525905</wp:posOffset>
                 </wp:positionH>
                 <wp:positionV relativeFrom="paragraph">
-                  <wp:posOffset>885825</wp:posOffset>
+                  <wp:posOffset>-554355</wp:posOffset>
                 </wp:positionV>
                 <wp:extent cx="1266825" cy="3276600"/>
                 <wp:effectExtent l="0" t="0" r="28575" b="19050"/>
@@ -995,7 +997,7 @@
           </mc:Choice>
           <mc:Fallback>
             <w:pict>
-              <v:group w14:anchorId="33F2113B" id="Group 5" o:spid="_x0000_s1035" style="position:absolute;margin-left:90.75pt;margin-top:69.75pt;width:99.75pt;height:258pt;z-index:251660288;mso-height-relative:margin" coordsize="12668,34290" o:gfxdata="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">
+              <v:group w14:anchorId="33F2113B" id="Group 5" o:spid="_x0000_s1035" style="position:absolute;margin-left:120.15pt;margin-top:-43.65pt;width:99.75pt;height:258pt;z-index:251660288;mso-height-relative:margin" coordsize="12668,34290" o:gfxdata="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">
                 <v:shape id="Graphic 3" o:spid="_x0000_s1036" type="#_x0000_t75" alt="Move" style="position:absolute;left:2000;width:9144;height:9144;visibility:visible;mso-wrap-style:square" o:gfxdata="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">
                   <v:imagedata r:id="rId15" o:title="Move"/>
                 </v:shape>
@@ -1070,13 +1072,13 @@
         <mc:AlternateContent>
           <mc:Choice Requires="wpg">
             <w:drawing>
-              <wp:anchor distT="0" distB="0" distL="114300" distR="114300" simplePos="0" relativeHeight="251656192" behindDoc="0" locked="0" layoutInCell="1" allowOverlap="1" wp14:anchorId="1DE45F8C" wp14:editId="17708B27">
+              <wp:anchor distT="0" distB="0" distL="114300" distR="114300" simplePos="0" relativeHeight="251656192" behindDoc="0" locked="0" layoutInCell="1" allowOverlap="1" wp14:anchorId="1DE45F8C" wp14:editId="4E515A63">
                 <wp:simplePos x="0" y="0"/>
                 <wp:positionH relativeFrom="column">
-                  <wp:posOffset>-552450</wp:posOffset>
+                  <wp:posOffset>-179070</wp:posOffset>
                 </wp:positionH>
                 <wp:positionV relativeFrom="paragraph">
-                  <wp:posOffset>762000</wp:posOffset>
+                  <wp:posOffset>-678180</wp:posOffset>
                 </wp:positionV>
                 <wp:extent cx="1266825" cy="4076700"/>
                 <wp:effectExtent l="0" t="0" r="28575" b="19050"/>
@@ -1220,7 +1222,7 @@
           </mc:Choice>
           <mc:Fallback>
             <w:pict>
-              <v:group w14:anchorId="1DE45F8C" id="Group 2" o:spid="_x0000_s1038" style="position:absolute;margin-left:-43.5pt;margin-top:60pt;width:99.75pt;height:321pt;z-index:251656192;mso-width-relative:margin;mso-height-relative:margin" coordorigin=",2186" coordsize="17335,29245" o:gfxdata="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">
+              <v:group w14:anchorId="1DE45F8C" id="Group 2" o:spid="_x0000_s1038" style="position:absolute;margin-left:-14.1pt;margin-top:-53.4pt;width:99.75pt;height:321pt;z-index:251656192;mso-width-relative:margin;mso-height-relative:margin" coordorigin=",2186" coordsize="17335,29245" o:gfxdata="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">
                 <v:shape id="Graphic 1" o:spid="_x0000_s1039" type="#_x0000_t75" alt="Database" style="position:absolute;left:3810;top:2186;width:9875;height:6958;visibility:visible;mso-wrap-style:square" o:gfxdata="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">
                   <v:imagedata r:id="rId18" o:title="Database"/>
                 </v:shape>
@@ -1282,8 +1284,26 @@
         </mc:AlternateContent>
       </w:r>
     </w:p>
+    <w:p/>
+    <w:p/>
+    <w:p/>
+    <w:p/>
+    <w:p/>
+    <w:p/>
+    <w:p/>
+    <w:p/>
+    <w:p/>
+    <w:p/>
+    <w:p/>
+    <w:p/>
+    <w:p/>
+    <w:p>
+      <w:r>
+        <w:t xml:space="preserve">                                                                    </w:t>
+      </w:r>
+    </w:p>
     <w:sectPr>
-      <w:pgSz w:w="28668" w:h="12242" w:orient="landscape" w:code="5"/>
+      <w:pgSz w:w="15840" w:h="12240" w:orient="landscape" w:code="1"/>
       <w:pgMar w:top="1440" w:right="13013" w:bottom="1440" w:left="1440" w:header="709" w:footer="709" w:gutter="0"/>
       <w:cols w:space="708"/>
       <w:docGrid w:linePitch="360"/>
@@ -1293,7 +1313,7 @@
 </file>
 
 <file path=word/styles.xml><?xml version="1.0" encoding="utf-8"?>
-<w:styles xmlns:mc="http://schemas.openxmlformats.org/markup-compatibility/2006" xmlns:r="http://schemas.openxmlformats.org/officeDocument/2006/relationships" xmlns:w="http://schemas.openxmlformats.org/wordprocessingml/2006/main" xmlns:w14="http://schemas.microsoft.com/office/word/2010/wordml" xmlns:w15="http://schemas.microsoft.com/office/word/2012/wordml" xmlns:w16cid="http://schemas.microsoft.com/office/word/2016/wordml/cid" xmlns:w16se="http://schemas.microsoft.com/office/word/2015/wordml/symex" mc:Ignorable="w14 w15 w16se w16cid">
+<w:styles xmlns:mc="http://schemas.openxmlformats.org/markup-compatibility/2006" xmlns:r="http://schemas.openxmlformats.org/officeDocument/2006/relationships" xmlns:w="http://schemas.openxmlformats.org/wordprocessingml/2006/main" xmlns:w14="http://schemas.microsoft.com/office/word/2010/wordml" xmlns:w15="http://schemas.microsoft.com/office/word/2012/wordml" xmlns:w16cex="http://schemas.microsoft.com/office/word/2018/wordml/cex" xmlns:w16cid="http://schemas.microsoft.com/office/word/2016/wordml/cid" xmlns:w16="http://schemas.microsoft.com/office/word/2018/wordml" xmlns:w16se="http://schemas.microsoft.com/office/word/2015/wordml/symex" mc:Ignorable="w14 w15 w16se w16cid w16 w16cex">
   <w:docDefaults>
     <w:rPrDefault>
       <w:rPr>

</xml_diff>